<commit_message>
ATUALIZAÇÃO NA DOC - 99%
</commit_message>
<xml_diff>
--- a/DocumentosPFC/3 - Requisitos do Sistema.docx
+++ b/DocumentosPFC/3 - Requisitos do Sistema.docx
@@ -2796,8 +2796,880 @@
               <w:rPr>
                 <w:lang w:val="en-US"/>
               </w:rPr>
-              <w:t>07/06/2021</w:t>
-            </w:r>
+              <w:t>20</w:t>
+            </w:r>
+            <w:r>
+              <w:rPr>
+                <w:lang w:val="en-US"/>
+              </w:rPr>
+              <w:t>/</w:t>
+            </w:r>
+            <w:r>
+              <w:rPr>
+                <w:lang w:val="en-US"/>
+              </w:rPr>
+              <w:t>11</w:t>
+            </w:r>
+            <w:r>
+              <w:rPr>
+                <w:lang w:val="en-US"/>
+              </w:rPr>
+              <w:t>/202</w:t>
+            </w:r>
+            <w:r>
+              <w:rPr>
+                <w:lang w:val="en-US"/>
+              </w:rPr>
+              <w:t>0</w:t>
+            </w:r>
+          </w:p>
+        </w:tc>
+      </w:tr>
+      <w:tr>
+        <w:trPr>
+          <w:trHeight w:val="215"/>
+        </w:trPr>
+        <w:tc>
+          <w:tcPr>
+            <w:tcW w:w="3300" w:type="dxa"/>
+            <w:tcBorders>
+              <w:top w:val="single" w:sz="4" w:space="0" w:color="000000"/>
+            </w:tcBorders>
+            <w:vAlign w:val="center"/>
+          </w:tcPr>
+          <w:p>
+            <w:pPr>
+              <w:spacing w:line="240" w:lineRule="auto"/>
+              <w:ind w:firstLine="0"/>
+              <w:jc w:val="left"/>
+              <w:rPr>
+                <w:lang w:val="en-US"/>
+              </w:rPr>
+            </w:pPr>
+            <w:r>
+              <w:rPr>
+                <w:lang w:val="en-US"/>
+              </w:rPr>
+              <w:t>Gustavo de Oliveira</w:t>
+            </w:r>
+          </w:p>
+        </w:tc>
+        <w:tc>
+          <w:tcPr>
+            <w:tcW w:w="4898" w:type="dxa"/>
+            <w:tcBorders>
+              <w:top w:val="single" w:sz="4" w:space="0" w:color="000000"/>
+            </w:tcBorders>
+            <w:vAlign w:val="center"/>
+          </w:tcPr>
+          <w:p>
+            <w:pPr>
+              <w:spacing w:line="240" w:lineRule="auto"/>
+              <w:ind w:firstLine="0"/>
+              <w:jc w:val="left"/>
+              <w:rPr>
+                <w:lang w:val="en-US"/>
+              </w:rPr>
+            </w:pPr>
+            <w:r>
+              <w:rPr>
+                <w:lang w:val="en-US"/>
+              </w:rPr>
+              <w:t xml:space="preserve">                Correções e Atualizações</w:t>
+            </w:r>
+          </w:p>
+        </w:tc>
+        <w:tc>
+          <w:tcPr>
+            <w:tcW w:w="1418" w:type="dxa"/>
+            <w:tcBorders>
+              <w:top w:val="single" w:sz="4" w:space="0" w:color="000000"/>
+            </w:tcBorders>
+            <w:vAlign w:val="center"/>
+          </w:tcPr>
+          <w:p>
+            <w:pPr>
+              <w:spacing w:line="240" w:lineRule="auto"/>
+              <w:ind w:firstLine="0"/>
+              <w:jc w:val="left"/>
+              <w:rPr>
+                <w:lang w:val="en-US"/>
+              </w:rPr>
+            </w:pPr>
+            <w:r>
+              <w:rPr>
+                <w:lang w:val="en-US"/>
+              </w:rPr>
+              <w:t>2</w:t>
+            </w:r>
+            <w:r>
+              <w:rPr>
+                <w:lang w:val="en-US"/>
+              </w:rPr>
+              <w:t>3</w:t>
+            </w:r>
+            <w:r>
+              <w:rPr>
+                <w:lang w:val="en-US"/>
+              </w:rPr>
+              <w:t>/11/2020</w:t>
+            </w:r>
+          </w:p>
+        </w:tc>
+      </w:tr>
+      <w:tr>
+        <w:trPr>
+          <w:trHeight w:val="215"/>
+        </w:trPr>
+        <w:tc>
+          <w:tcPr>
+            <w:tcW w:w="3300" w:type="dxa"/>
+            <w:tcBorders>
+              <w:top w:val="single" w:sz="4" w:space="0" w:color="000000"/>
+            </w:tcBorders>
+            <w:vAlign w:val="center"/>
+          </w:tcPr>
+          <w:p>
+            <w:pPr>
+              <w:spacing w:line="240" w:lineRule="auto"/>
+              <w:ind w:firstLine="0"/>
+              <w:jc w:val="left"/>
+              <w:rPr>
+                <w:lang w:val="en-US"/>
+              </w:rPr>
+            </w:pPr>
+            <w:r>
+              <w:rPr>
+                <w:lang w:val="en-US"/>
+              </w:rPr>
+              <w:t>Micael Jhony</w:t>
+            </w:r>
+          </w:p>
+        </w:tc>
+        <w:tc>
+          <w:tcPr>
+            <w:tcW w:w="4898" w:type="dxa"/>
+            <w:tcBorders>
+              <w:top w:val="single" w:sz="4" w:space="0" w:color="000000"/>
+            </w:tcBorders>
+            <w:vAlign w:val="center"/>
+          </w:tcPr>
+          <w:p>
+            <w:pPr>
+              <w:spacing w:line="240" w:lineRule="auto"/>
+              <w:ind w:firstLine="0"/>
+              <w:jc w:val="left"/>
+              <w:rPr>
+                <w:lang w:val="en-US"/>
+              </w:rPr>
+            </w:pPr>
+            <w:r>
+              <w:rPr>
+                <w:lang w:val="en-US"/>
+              </w:rPr>
+              <w:t xml:space="preserve">                Correções e Atualizações</w:t>
+            </w:r>
+          </w:p>
+        </w:tc>
+        <w:tc>
+          <w:tcPr>
+            <w:tcW w:w="1418" w:type="dxa"/>
+            <w:tcBorders>
+              <w:top w:val="single" w:sz="4" w:space="0" w:color="000000"/>
+            </w:tcBorders>
+            <w:vAlign w:val="center"/>
+          </w:tcPr>
+          <w:p>
+            <w:pPr>
+              <w:spacing w:line="240" w:lineRule="auto"/>
+              <w:ind w:firstLine="0"/>
+              <w:jc w:val="left"/>
+              <w:rPr>
+                <w:lang w:val="en-US"/>
+              </w:rPr>
+            </w:pPr>
+            <w:r>
+              <w:rPr>
+                <w:lang w:val="en-US"/>
+              </w:rPr>
+              <w:t>26</w:t>
+            </w:r>
+            <w:r>
+              <w:rPr>
+                <w:lang w:val="en-US"/>
+              </w:rPr>
+              <w:t>/11/2020</w:t>
+            </w:r>
+          </w:p>
+        </w:tc>
+      </w:tr>
+      <w:tr>
+        <w:trPr>
+          <w:trHeight w:val="215"/>
+        </w:trPr>
+        <w:tc>
+          <w:tcPr>
+            <w:tcW w:w="3300" w:type="dxa"/>
+            <w:tcBorders>
+              <w:top w:val="single" w:sz="4" w:space="0" w:color="000000"/>
+            </w:tcBorders>
+            <w:vAlign w:val="center"/>
+          </w:tcPr>
+          <w:p>
+            <w:pPr>
+              <w:spacing w:line="240" w:lineRule="auto"/>
+              <w:ind w:firstLine="0"/>
+              <w:jc w:val="left"/>
+              <w:rPr>
+                <w:lang w:val="en-US"/>
+              </w:rPr>
+            </w:pPr>
+            <w:r>
+              <w:rPr>
+                <w:lang w:val="en-US"/>
+              </w:rPr>
+              <w:t>Guilherme Pérsio Terriaga</w:t>
+            </w:r>
+          </w:p>
+        </w:tc>
+        <w:tc>
+          <w:tcPr>
+            <w:tcW w:w="4898" w:type="dxa"/>
+            <w:tcBorders>
+              <w:top w:val="single" w:sz="4" w:space="0" w:color="000000"/>
+            </w:tcBorders>
+            <w:vAlign w:val="center"/>
+          </w:tcPr>
+          <w:p>
+            <w:pPr>
+              <w:spacing w:line="240" w:lineRule="auto"/>
+              <w:ind w:firstLine="0"/>
+              <w:jc w:val="left"/>
+              <w:rPr>
+                <w:lang w:val="en-US"/>
+              </w:rPr>
+            </w:pPr>
+            <w:r>
+              <w:rPr>
+                <w:lang w:val="en-US"/>
+              </w:rPr>
+              <w:t xml:space="preserve">                Correções e Atualizações</w:t>
+            </w:r>
+          </w:p>
+        </w:tc>
+        <w:tc>
+          <w:tcPr>
+            <w:tcW w:w="1418" w:type="dxa"/>
+            <w:tcBorders>
+              <w:top w:val="single" w:sz="4" w:space="0" w:color="000000"/>
+            </w:tcBorders>
+            <w:vAlign w:val="center"/>
+          </w:tcPr>
+          <w:p>
+            <w:pPr>
+              <w:spacing w:line="240" w:lineRule="auto"/>
+              <w:ind w:firstLine="0"/>
+              <w:jc w:val="left"/>
+              <w:rPr>
+                <w:lang w:val="en-US"/>
+              </w:rPr>
+            </w:pPr>
+            <w:r>
+              <w:rPr>
+                <w:lang w:val="en-US"/>
+              </w:rPr>
+              <w:t>17</w:t>
+            </w:r>
+            <w:r>
+              <w:rPr>
+                <w:lang w:val="en-US"/>
+              </w:rPr>
+              <w:t>/</w:t>
+            </w:r>
+            <w:r>
+              <w:rPr>
+                <w:lang w:val="en-US"/>
+              </w:rPr>
+              <w:t>06</w:t>
+            </w:r>
+            <w:r>
+              <w:rPr>
+                <w:lang w:val="en-US"/>
+              </w:rPr>
+              <w:t>/202</w:t>
+            </w:r>
+            <w:r>
+              <w:rPr>
+                <w:lang w:val="en-US"/>
+              </w:rPr>
+              <w:t>1</w:t>
+            </w:r>
+          </w:p>
+        </w:tc>
+      </w:tr>
+      <w:tr>
+        <w:trPr>
+          <w:trHeight w:val="215"/>
+        </w:trPr>
+        <w:tc>
+          <w:tcPr>
+            <w:tcW w:w="3300" w:type="dxa"/>
+            <w:tcBorders>
+              <w:top w:val="single" w:sz="4" w:space="0" w:color="000000"/>
+            </w:tcBorders>
+            <w:vAlign w:val="center"/>
+          </w:tcPr>
+          <w:p>
+            <w:pPr>
+              <w:spacing w:line="240" w:lineRule="auto"/>
+              <w:ind w:firstLine="0"/>
+              <w:jc w:val="left"/>
+              <w:rPr>
+                <w:lang w:val="en-US"/>
+              </w:rPr>
+            </w:pPr>
+            <w:r>
+              <w:rPr>
+                <w:lang w:val="en-US"/>
+              </w:rPr>
+              <w:t>Gustavo de Oliveira</w:t>
+            </w:r>
+          </w:p>
+        </w:tc>
+        <w:tc>
+          <w:tcPr>
+            <w:tcW w:w="4898" w:type="dxa"/>
+            <w:tcBorders>
+              <w:top w:val="single" w:sz="4" w:space="0" w:color="000000"/>
+            </w:tcBorders>
+            <w:vAlign w:val="center"/>
+          </w:tcPr>
+          <w:p>
+            <w:pPr>
+              <w:spacing w:line="240" w:lineRule="auto"/>
+              <w:ind w:firstLine="0"/>
+              <w:jc w:val="left"/>
+              <w:rPr>
+                <w:lang w:val="en-US"/>
+              </w:rPr>
+            </w:pPr>
+            <w:r>
+              <w:rPr>
+                <w:lang w:val="en-US"/>
+              </w:rPr>
+              <w:t xml:space="preserve">                Correções e Atualizações</w:t>
+            </w:r>
+          </w:p>
+        </w:tc>
+        <w:tc>
+          <w:tcPr>
+            <w:tcW w:w="1418" w:type="dxa"/>
+            <w:tcBorders>
+              <w:top w:val="single" w:sz="4" w:space="0" w:color="000000"/>
+            </w:tcBorders>
+            <w:vAlign w:val="center"/>
+          </w:tcPr>
+          <w:p>
+            <w:pPr>
+              <w:spacing w:line="240" w:lineRule="auto"/>
+              <w:ind w:firstLine="0"/>
+              <w:jc w:val="left"/>
+              <w:rPr>
+                <w:lang w:val="en-US"/>
+              </w:rPr>
+            </w:pPr>
+            <w:r>
+              <w:rPr>
+                <w:lang w:val="en-US"/>
+              </w:rPr>
+              <w:t>27</w:t>
+            </w:r>
+            <w:r>
+              <w:rPr>
+                <w:lang w:val="en-US"/>
+              </w:rPr>
+              <w:t>/</w:t>
+            </w:r>
+            <w:r>
+              <w:rPr>
+                <w:lang w:val="en-US"/>
+              </w:rPr>
+              <w:t>08</w:t>
+            </w:r>
+            <w:r>
+              <w:rPr>
+                <w:lang w:val="en-US"/>
+              </w:rPr>
+              <w:t>/202</w:t>
+            </w:r>
+            <w:r>
+              <w:rPr>
+                <w:lang w:val="en-US"/>
+              </w:rPr>
+              <w:t>1</w:t>
+            </w:r>
+          </w:p>
+        </w:tc>
+      </w:tr>
+      <w:tr>
+        <w:trPr>
+          <w:trHeight w:val="215"/>
+        </w:trPr>
+        <w:tc>
+          <w:tcPr>
+            <w:tcW w:w="3300" w:type="dxa"/>
+            <w:tcBorders>
+              <w:top w:val="single" w:sz="4" w:space="0" w:color="000000"/>
+            </w:tcBorders>
+            <w:vAlign w:val="center"/>
+          </w:tcPr>
+          <w:p>
+            <w:pPr>
+              <w:spacing w:line="240" w:lineRule="auto"/>
+              <w:ind w:firstLine="0"/>
+              <w:jc w:val="left"/>
+              <w:rPr>
+                <w:lang w:val="en-US"/>
+              </w:rPr>
+            </w:pPr>
+            <w:r>
+              <w:rPr>
+                <w:lang w:val="en-US"/>
+              </w:rPr>
+              <w:t>Micael Jhony</w:t>
+            </w:r>
+          </w:p>
+        </w:tc>
+        <w:tc>
+          <w:tcPr>
+            <w:tcW w:w="4898" w:type="dxa"/>
+            <w:tcBorders>
+              <w:top w:val="single" w:sz="4" w:space="0" w:color="000000"/>
+            </w:tcBorders>
+            <w:vAlign w:val="center"/>
+          </w:tcPr>
+          <w:p>
+            <w:pPr>
+              <w:spacing w:line="240" w:lineRule="auto"/>
+              <w:ind w:firstLine="0"/>
+              <w:jc w:val="left"/>
+              <w:rPr>
+                <w:lang w:val="en-US"/>
+              </w:rPr>
+            </w:pPr>
+            <w:r>
+              <w:rPr>
+                <w:lang w:val="en-US"/>
+              </w:rPr>
+              <w:t xml:space="preserve">                Correções e Atualizações</w:t>
+            </w:r>
+          </w:p>
+        </w:tc>
+        <w:tc>
+          <w:tcPr>
+            <w:tcW w:w="1418" w:type="dxa"/>
+            <w:tcBorders>
+              <w:top w:val="single" w:sz="4" w:space="0" w:color="000000"/>
+            </w:tcBorders>
+            <w:vAlign w:val="center"/>
+          </w:tcPr>
+          <w:p>
+            <w:pPr>
+              <w:spacing w:line="240" w:lineRule="auto"/>
+              <w:ind w:firstLine="0"/>
+              <w:jc w:val="left"/>
+              <w:rPr>
+                <w:lang w:val="en-US"/>
+              </w:rPr>
+            </w:pPr>
+            <w:r>
+              <w:rPr>
+                <w:lang w:val="en-US"/>
+              </w:rPr>
+              <w:t>02</w:t>
+            </w:r>
+            <w:r>
+              <w:rPr>
+                <w:lang w:val="en-US"/>
+              </w:rPr>
+              <w:t>/</w:t>
+            </w:r>
+            <w:r>
+              <w:rPr>
+                <w:lang w:val="en-US"/>
+              </w:rPr>
+              <w:t>09</w:t>
+            </w:r>
+            <w:r>
+              <w:rPr>
+                <w:lang w:val="en-US"/>
+              </w:rPr>
+              <w:t>/2020</w:t>
+            </w:r>
+          </w:p>
+        </w:tc>
+      </w:tr>
+      <w:tr>
+        <w:trPr>
+          <w:trHeight w:val="215"/>
+        </w:trPr>
+        <w:tc>
+          <w:tcPr>
+            <w:tcW w:w="3300" w:type="dxa"/>
+            <w:tcBorders>
+              <w:top w:val="single" w:sz="4" w:space="0" w:color="000000"/>
+            </w:tcBorders>
+            <w:vAlign w:val="center"/>
+          </w:tcPr>
+          <w:p>
+            <w:pPr>
+              <w:spacing w:line="240" w:lineRule="auto"/>
+              <w:ind w:firstLine="0"/>
+              <w:jc w:val="left"/>
+              <w:rPr>
+                <w:lang w:val="en-US"/>
+              </w:rPr>
+            </w:pPr>
+            <w:r>
+              <w:rPr>
+                <w:lang w:val="en-US"/>
+              </w:rPr>
+              <w:t>Gustavo de Oliveira</w:t>
+            </w:r>
+          </w:p>
+        </w:tc>
+        <w:tc>
+          <w:tcPr>
+            <w:tcW w:w="4898" w:type="dxa"/>
+            <w:tcBorders>
+              <w:top w:val="single" w:sz="4" w:space="0" w:color="000000"/>
+            </w:tcBorders>
+            <w:vAlign w:val="center"/>
+          </w:tcPr>
+          <w:p>
+            <w:pPr>
+              <w:spacing w:line="240" w:lineRule="auto"/>
+              <w:ind w:firstLine="0"/>
+              <w:jc w:val="left"/>
+              <w:rPr>
+                <w:lang w:val="en-US"/>
+              </w:rPr>
+            </w:pPr>
+            <w:r>
+              <w:rPr>
+                <w:lang w:val="en-US"/>
+              </w:rPr>
+              <w:t xml:space="preserve">                Correções e Atualizações</w:t>
+            </w:r>
+          </w:p>
+        </w:tc>
+        <w:tc>
+          <w:tcPr>
+            <w:tcW w:w="1418" w:type="dxa"/>
+            <w:tcBorders>
+              <w:top w:val="single" w:sz="4" w:space="0" w:color="000000"/>
+            </w:tcBorders>
+            <w:vAlign w:val="center"/>
+          </w:tcPr>
+          <w:p>
+            <w:pPr>
+              <w:spacing w:line="240" w:lineRule="auto"/>
+              <w:ind w:firstLine="0"/>
+              <w:jc w:val="left"/>
+              <w:rPr>
+                <w:lang w:val="en-US"/>
+              </w:rPr>
+            </w:pPr>
+            <w:r>
+              <w:rPr>
+                <w:lang w:val="en-US"/>
+              </w:rPr>
+              <w:t>30</w:t>
+            </w:r>
+            <w:r>
+              <w:rPr>
+                <w:lang w:val="en-US"/>
+              </w:rPr>
+              <w:t>/</w:t>
+            </w:r>
+            <w:r>
+              <w:rPr>
+                <w:lang w:val="en-US"/>
+              </w:rPr>
+              <w:t>09</w:t>
+            </w:r>
+            <w:r>
+              <w:rPr>
+                <w:lang w:val="en-US"/>
+              </w:rPr>
+              <w:t>/2021</w:t>
+            </w:r>
+          </w:p>
+        </w:tc>
+      </w:tr>
+      <w:tr>
+        <w:trPr>
+          <w:trHeight w:val="215"/>
+        </w:trPr>
+        <w:tc>
+          <w:tcPr>
+            <w:tcW w:w="3300" w:type="dxa"/>
+            <w:tcBorders>
+              <w:top w:val="single" w:sz="4" w:space="0" w:color="000000"/>
+            </w:tcBorders>
+            <w:vAlign w:val="center"/>
+          </w:tcPr>
+          <w:p>
+            <w:pPr>
+              <w:spacing w:line="240" w:lineRule="auto"/>
+              <w:ind w:firstLine="0"/>
+              <w:jc w:val="left"/>
+              <w:rPr>
+                <w:lang w:val="en-US"/>
+              </w:rPr>
+            </w:pPr>
+            <w:r>
+              <w:rPr>
+                <w:lang w:val="en-US"/>
+              </w:rPr>
+              <w:t>Micael</w:t>
+            </w:r>
+            <w:r>
+              <w:rPr>
+                <w:lang w:val="en-US"/>
+              </w:rPr>
+              <w:t xml:space="preserve"> </w:t>
+            </w:r>
+            <w:r>
+              <w:rPr>
+                <w:lang w:val="en-US"/>
+              </w:rPr>
+              <w:t>Jhony</w:t>
+            </w:r>
+          </w:p>
+        </w:tc>
+        <w:tc>
+          <w:tcPr>
+            <w:tcW w:w="4898" w:type="dxa"/>
+            <w:tcBorders>
+              <w:top w:val="single" w:sz="4" w:space="0" w:color="000000"/>
+            </w:tcBorders>
+            <w:vAlign w:val="center"/>
+          </w:tcPr>
+          <w:p>
+            <w:pPr>
+              <w:spacing w:line="240" w:lineRule="auto"/>
+              <w:ind w:firstLine="0"/>
+              <w:jc w:val="left"/>
+              <w:rPr>
+                <w:lang w:val="en-US"/>
+              </w:rPr>
+            </w:pPr>
+            <w:r>
+              <w:rPr>
+                <w:lang w:val="en-US"/>
+              </w:rPr>
+              <w:t xml:space="preserve">                Correções e Atualizações</w:t>
+            </w:r>
+          </w:p>
+        </w:tc>
+        <w:tc>
+          <w:tcPr>
+            <w:tcW w:w="1418" w:type="dxa"/>
+            <w:tcBorders>
+              <w:top w:val="single" w:sz="4" w:space="0" w:color="000000"/>
+            </w:tcBorders>
+            <w:vAlign w:val="center"/>
+          </w:tcPr>
+          <w:p>
+            <w:pPr>
+              <w:spacing w:line="240" w:lineRule="auto"/>
+              <w:ind w:firstLine="0"/>
+              <w:jc w:val="left"/>
+              <w:rPr>
+                <w:lang w:val="en-US"/>
+              </w:rPr>
+            </w:pPr>
+            <w:r>
+              <w:rPr>
+                <w:lang w:val="en-US"/>
+              </w:rPr>
+              <w:t>04</w:t>
+            </w:r>
+            <w:r>
+              <w:rPr>
+                <w:lang w:val="en-US"/>
+              </w:rPr>
+              <w:t>/06/2021</w:t>
+            </w:r>
+          </w:p>
+        </w:tc>
+      </w:tr>
+      <w:tr>
+        <w:trPr>
+          <w:trHeight w:val="215"/>
+        </w:trPr>
+        <w:tc>
+          <w:tcPr>
+            <w:tcW w:w="3300" w:type="dxa"/>
+            <w:tcBorders>
+              <w:top w:val="single" w:sz="4" w:space="0" w:color="000000"/>
+            </w:tcBorders>
+            <w:vAlign w:val="center"/>
+          </w:tcPr>
+          <w:p>
+            <w:pPr>
+              <w:spacing w:line="240" w:lineRule="auto"/>
+              <w:ind w:firstLine="0"/>
+              <w:jc w:val="left"/>
+              <w:rPr>
+                <w:lang w:val="en-US"/>
+              </w:rPr>
+            </w:pPr>
+            <w:r>
+              <w:rPr>
+                <w:lang w:val="en-US"/>
+              </w:rPr>
+              <w:t>Guilherme Pérsio Terriaga</w:t>
+            </w:r>
+          </w:p>
+        </w:tc>
+        <w:tc>
+          <w:tcPr>
+            <w:tcW w:w="4898" w:type="dxa"/>
+            <w:tcBorders>
+              <w:top w:val="single" w:sz="4" w:space="0" w:color="000000"/>
+            </w:tcBorders>
+            <w:vAlign w:val="center"/>
+          </w:tcPr>
+          <w:p>
+            <w:pPr>
+              <w:spacing w:line="240" w:lineRule="auto"/>
+              <w:ind w:firstLine="0"/>
+              <w:jc w:val="left"/>
+              <w:rPr>
+                <w:lang w:val="en-US"/>
+              </w:rPr>
+            </w:pPr>
+            <w:r>
+              <w:rPr>
+                <w:lang w:val="en-US"/>
+              </w:rPr>
+              <w:t xml:space="preserve">                Correções e Atualizações</w:t>
+            </w:r>
+          </w:p>
+        </w:tc>
+        <w:tc>
+          <w:tcPr>
+            <w:tcW w:w="1418" w:type="dxa"/>
+            <w:tcBorders>
+              <w:top w:val="single" w:sz="4" w:space="0" w:color="000000"/>
+            </w:tcBorders>
+            <w:vAlign w:val="center"/>
+          </w:tcPr>
+          <w:p>
+            <w:pPr>
+              <w:spacing w:line="240" w:lineRule="auto"/>
+              <w:ind w:firstLine="0"/>
+              <w:jc w:val="left"/>
+              <w:rPr>
+                <w:lang w:val="en-US"/>
+              </w:rPr>
+            </w:pPr>
+            <w:r>
+              <w:rPr>
+                <w:u w:val="single"/>
+                <w:lang w:val="en-US"/>
+              </w:rPr>
+              <w:t>2</w:t>
+            </w:r>
+            <w:r>
+              <w:rPr>
+                <w:u w:val="single"/>
+                <w:lang w:val="en-US"/>
+              </w:rPr>
+              <w:t>7</w:t>
+            </w:r>
+            <w:r>
+              <w:rPr>
+                <w:lang w:val="en-US"/>
+              </w:rPr>
+              <w:t>/</w:t>
+            </w:r>
+            <w:r>
+              <w:rPr>
+                <w:lang w:val="en-US"/>
+              </w:rPr>
+              <w:t>10</w:t>
+            </w:r>
+            <w:r>
+              <w:rPr>
+                <w:lang w:val="en-US"/>
+              </w:rPr>
+              <w:t>/2021</w:t>
+            </w:r>
+          </w:p>
+        </w:tc>
+      </w:tr>
+      <w:tr>
+        <w:trPr>
+          <w:trHeight w:val="215"/>
+        </w:trPr>
+        <w:tc>
+          <w:tcPr>
+            <w:tcW w:w="3300" w:type="dxa"/>
+            <w:tcBorders>
+              <w:top w:val="single" w:sz="4" w:space="0" w:color="000000"/>
+            </w:tcBorders>
+            <w:vAlign w:val="center"/>
+          </w:tcPr>
+          <w:p>
+            <w:pPr>
+              <w:spacing w:line="240" w:lineRule="auto"/>
+              <w:ind w:firstLine="0"/>
+              <w:jc w:val="left"/>
+              <w:rPr>
+                <w:lang w:val="en-US"/>
+              </w:rPr>
+            </w:pPr>
+          </w:p>
+        </w:tc>
+        <w:tc>
+          <w:tcPr>
+            <w:tcW w:w="4898" w:type="dxa"/>
+            <w:tcBorders>
+              <w:top w:val="single" w:sz="4" w:space="0" w:color="000000"/>
+            </w:tcBorders>
+            <w:vAlign w:val="center"/>
+          </w:tcPr>
+          <w:p>
+            <w:pPr>
+              <w:spacing w:line="240" w:lineRule="auto"/>
+              <w:ind w:firstLine="0"/>
+              <w:jc w:val="left"/>
+              <w:rPr>
+                <w:lang w:val="en-US"/>
+              </w:rPr>
+            </w:pPr>
+          </w:p>
+        </w:tc>
+        <w:tc>
+          <w:tcPr>
+            <w:tcW w:w="1418" w:type="dxa"/>
+            <w:tcBorders>
+              <w:top w:val="single" w:sz="4" w:space="0" w:color="000000"/>
+            </w:tcBorders>
+            <w:vAlign w:val="center"/>
+          </w:tcPr>
+          <w:p>
+            <w:pPr>
+              <w:spacing w:line="240" w:lineRule="auto"/>
+              <w:ind w:firstLine="0"/>
+              <w:jc w:val="left"/>
+              <w:rPr>
+                <w:lang w:val="en-US"/>
+              </w:rPr>
+            </w:pPr>
           </w:p>
         </w:tc>
       </w:tr>
@@ -3075,6 +3947,7 @@
         </w:rPr>
       </w:pPr>
       <w:r>
+        <w:lastRenderedPageBreak/>
         <w:t>Workshops</w:t>
       </w:r>
     </w:p>
@@ -3352,16 +4225,16 @@
           <w:numId w:val="3"/>
         </w:numPr>
         <w:ind w:left="0" w:firstLine="0"/>
-        <w:rPr>
-          <w:lang w:val="en-US"/>
-        </w:rPr>
       </w:pPr>
       <w:bookmarkStart w:id="17" w:name="_Toc56422089"/>
       <w:r>
+        <w:lastRenderedPageBreak/>
         <w:t>Lista de requisitos</w:t>
       </w:r>
       <w:bookmarkEnd w:id="17"/>
     </w:p>
+    <w:p/>
+    <w:p/>
     <w:p>
       <w:pPr>
         <w:pStyle w:val="Ttulo3"/>
@@ -3500,14 +4373,12 @@
               <w:spacing w:line="276" w:lineRule="auto"/>
               <w:ind w:firstLine="0"/>
               <w:rPr>
-                <w:color w:val="FF0000"/>
-                <w:lang w:val="en-US"/>
-              </w:rPr>
-            </w:pPr>
-            <w:r>
-              <w:rPr>
-                <w:b/>
-                <w:color w:val="FF0000"/>
+                <w:lang w:val="en-US"/>
+              </w:rPr>
+            </w:pPr>
+            <w:r>
+              <w:rPr>
+                <w:b/>
               </w:rPr>
               <w:t xml:space="preserve">Especificação </w:t>
             </w:r>
@@ -3515,41 +4386,35 @@
               <w:rPr>
                 <w:b/>
                 <w:bCs/>
-                <w:color w:val="FF0000"/>
               </w:rPr>
               <w:t>requisito funcional</w:t>
             </w:r>
             <w:r>
               <w:rPr>
                 <w:b/>
-                <w:color w:val="FF0000"/>
               </w:rPr>
               <w:t xml:space="preserve">: </w:t>
             </w:r>
             <w:r>
               <w:rPr>
-                <w:color w:val="FF0000"/>
                 <w:szCs w:val="20"/>
               </w:rPr>
               <w:t>O usuário terá acesso a</w:t>
             </w:r>
             <w:r>
               <w:rPr>
-                <w:color w:val="FF0000"/>
                 <w:szCs w:val="20"/>
               </w:rPr>
               <w:t xml:space="preserve"> </w:t>
             </w:r>
             <w:r>
               <w:rPr>
-                <w:color w:val="FF0000"/>
                 <w:szCs w:val="20"/>
               </w:rPr>
               <w:t>página de cadastr</w:t>
             </w:r>
             <w:r>
               <w:rPr>
-                <w:color w:val="FF0000"/>
                 <w:szCs w:val="20"/>
               </w:rPr>
               <w:t>o</w:t>
@@ -3575,23 +4440,32 @@
               <w:spacing w:line="276" w:lineRule="auto"/>
               <w:ind w:firstLine="0"/>
               <w:rPr>
-                <w:color w:val="FF0000"/>
-                <w:lang w:val="en-US"/>
-              </w:rPr>
-            </w:pPr>
-            <w:r>
-              <w:rPr>
-                <w:b/>
-                <w:color w:val="FF0000"/>
+                <w:lang w:val="en-US"/>
+              </w:rPr>
+            </w:pPr>
+            <w:r>
+              <w:rPr>
+                <w:b/>
               </w:rPr>
               <w:t xml:space="preserve">Detalhes da implementação prevista: </w:t>
             </w:r>
             <w:r>
               <w:rPr>
-                <w:color w:val="FF0000"/>
                 <w:szCs w:val="20"/>
               </w:rPr>
-              <w:t>Neste momento o usuário informará os seguintes dados: Nome de usuário; Senha; Data de Nascimento e e-mail principal, secundário e personagem de obra cultural favorito. A partir de então, se os dados estiverem corretos, o sistema enviará um e-mail de confirmação para o que o usuário informou.</w:t>
+              <w:t xml:space="preserve">Neste momento o usuário informará os seguintes dados: </w:t>
+            </w:r>
+            <w:r>
+              <w:rPr>
+                <w:szCs w:val="20"/>
+              </w:rPr>
+              <w:t>Apelido</w:t>
+            </w:r>
+            <w:r>
+              <w:rPr>
+                <w:szCs w:val="20"/>
+              </w:rPr>
+              <w:t>; Senha; Data de Nascimento e e-mail principal, secundário e personagem de obra cultural favorito. A partir de então, se os dados estiverem corretos, o sistema enviará um e-mail de confirmação para o que o usuário informou.</w:t>
             </w:r>
           </w:p>
         </w:tc>
@@ -3644,7 +4518,6 @@
                 <w:b/>
                 <w:bCs/>
               </w:rPr>
-              <w:lastRenderedPageBreak/>
               <w:t xml:space="preserve">RF002 – </w:t>
             </w:r>
             <w:bookmarkEnd w:id="24"/>
@@ -3930,7 +4803,6 @@
             <w:r>
               <w:rPr>
                 <w:b/>
-                <w:color w:val="FF0000"/>
               </w:rPr>
               <w:t xml:space="preserve">Especificação </w:t>
             </w:r>
@@ -3938,27 +4810,24 @@
               <w:rPr>
                 <w:b/>
                 <w:bCs/>
-                <w:color w:val="FF0000"/>
               </w:rPr>
               <w:t>requisito funcional</w:t>
             </w:r>
             <w:r>
               <w:rPr>
                 <w:b/>
-                <w:color w:val="FF0000"/>
               </w:rPr>
               <w:t xml:space="preserve">: </w:t>
             </w:r>
             <w:r>
               <w:rPr>
-                <w:color w:val="FF0000"/>
                 <w:szCs w:val="20"/>
               </w:rPr>
-              <w:t>O usuário após estar cadastrado e conectado, poderá apagar o seu cadastro, porém seus comentários e avaliações continuarão na plataforma se optar por deixá-los. Para tanto esta ação será realizada por meio de uma página específica dentro de seu perfil</w:t>
-            </w:r>
-            <w:r>
-              <w:rPr>
-                <w:color w:val="FF0000"/>
+              <w:t>O usuário após estar cadastrado e conectado, poderá apagar o seu cadastro</w:t>
+            </w:r>
+            <w:r>
+              <w:rPr>
+                <w:szCs w:val="20"/>
               </w:rPr>
               <w:t>.</w:t>
             </w:r>
@@ -4128,7 +4997,6 @@
             <w:r>
               <w:rPr>
                 <w:b/>
-                <w:color w:val="FF0000"/>
               </w:rPr>
               <w:t xml:space="preserve">Especificação </w:t>
             </w:r>
@@ -4136,27 +5004,24 @@
               <w:rPr>
                 <w:b/>
                 <w:bCs/>
-                <w:color w:val="FF0000"/>
               </w:rPr>
               <w:t>requisito funcional</w:t>
             </w:r>
             <w:r>
               <w:rPr>
                 <w:b/>
-                <w:color w:val="FF0000"/>
               </w:rPr>
               <w:t xml:space="preserve">: </w:t>
             </w:r>
             <w:r>
               <w:rPr>
-                <w:color w:val="FF0000"/>
                 <w:szCs w:val="20"/>
               </w:rPr>
-              <w:t>O usuário após estar cadastrado e conectado, poderá visualizar os perfis cadastrados e segui-los se assim desejar</w:t>
-            </w:r>
-            <w:r>
-              <w:rPr>
-                <w:color w:val="FF0000"/>
+              <w:t>O usuário após estar cadastrado e conectado, poderá visualizar os perfis cadastrados</w:t>
+            </w:r>
+            <w:r>
+              <w:rPr>
+                <w:szCs w:val="20"/>
               </w:rPr>
               <w:t>.</w:t>
             </w:r>
@@ -4327,6 +5192,7 @@
               <w:rPr>
                 <w:b/>
               </w:rPr>
+              <w:lastRenderedPageBreak/>
               <w:t xml:space="preserve">Especificação </w:t>
             </w:r>
             <w:r>
@@ -4346,7 +5212,37 @@
               <w:rPr>
                 <w:szCs w:val="20"/>
               </w:rPr>
-              <w:t>O usuário logo após estar cadastrar-se, será redirecionado para uma tela modal onde este selecionará os seus interesses, onde o usuário poderá selecionar algum gênero de obra cinematográfica a qual tem predileção</w:t>
+              <w:t>O</w:t>
+            </w:r>
+            <w:r>
+              <w:rPr>
+                <w:szCs w:val="20"/>
+              </w:rPr>
+              <w:t xml:space="preserve"> usuário poderá </w:t>
+            </w:r>
+            <w:r>
+              <w:rPr>
+                <w:szCs w:val="20"/>
+              </w:rPr>
+              <w:t>cadastrar</w:t>
+            </w:r>
+            <w:r>
+              <w:rPr>
+                <w:szCs w:val="20"/>
+              </w:rPr>
+              <w:t xml:space="preserve"> </w:t>
+            </w:r>
+            <w:r>
+              <w:rPr>
+                <w:szCs w:val="20"/>
+              </w:rPr>
+              <w:t>o</w:t>
+            </w:r>
+            <w:r>
+              <w:rPr>
+                <w:szCs w:val="20"/>
+              </w:rPr>
+              <w:t xml:space="preserve"> gênero de obra cinematográfica a qual tem predileção</w:t>
             </w:r>
             <w:r>
               <w:t>.</w:t>
@@ -4394,6 +5290,7 @@
     <w:p>
       <w:pPr>
         <w:spacing w:line="276" w:lineRule="auto"/>
+        <w:ind w:firstLine="0"/>
         <w:rPr>
           <w:lang w:val="en-US"/>
         </w:rPr>
@@ -4636,7 +5533,6 @@
                 <w:b/>
                 <w:bCs/>
               </w:rPr>
-              <w:lastRenderedPageBreak/>
               <w:t xml:space="preserve">RF007 – </w:t>
             </w:r>
             <w:r>
@@ -5402,6 +6298,42 @@
         </w:rPr>
       </w:pPr>
     </w:p>
+    <w:p>
+      <w:pPr>
+        <w:spacing w:line="276" w:lineRule="auto"/>
+        <w:jc w:val="right"/>
+        <w:rPr>
+          <w:lang w:val="en-US"/>
+        </w:rPr>
+      </w:pPr>
+    </w:p>
+    <w:p>
+      <w:pPr>
+        <w:spacing w:line="276" w:lineRule="auto"/>
+        <w:jc w:val="right"/>
+        <w:rPr>
+          <w:lang w:val="en-US"/>
+        </w:rPr>
+      </w:pPr>
+    </w:p>
+    <w:p>
+      <w:pPr>
+        <w:spacing w:line="276" w:lineRule="auto"/>
+        <w:jc w:val="right"/>
+        <w:rPr>
+          <w:lang w:val="en-US"/>
+        </w:rPr>
+      </w:pPr>
+    </w:p>
+    <w:p>
+      <w:pPr>
+        <w:spacing w:line="276" w:lineRule="auto"/>
+        <w:jc w:val="right"/>
+        <w:rPr>
+          <w:lang w:val="en-US"/>
+        </w:rPr>
+      </w:pPr>
+    </w:p>
     <w:tbl>
       <w:tblPr>
         <w:tblW w:w="9890" w:type="dxa"/>
@@ -5533,7 +6465,6 @@
             </w:r>
             <w:r>
               <w:rPr>
-                <w:color w:val="FF0000"/>
                 <w:szCs w:val="20"/>
               </w:rPr>
               <w:t xml:space="preserve">O usuário através do </w:t>
@@ -5542,17 +6473,27 @@
               <w:rPr>
                 <w:i/>
                 <w:iCs/>
-                <w:color w:val="FF0000"/>
                 <w:szCs w:val="20"/>
               </w:rPr>
               <w:t>feed</w:t>
             </w:r>
             <w:r>
               <w:rPr>
-                <w:color w:val="FF0000"/>
                 <w:szCs w:val="20"/>
               </w:rPr>
-              <w:t xml:space="preserve"> e de seu perfil, poderá acessar a tela de uma obra, por onde o mesmo optará por avaliar a obra vista, então uma tela será aberta a partir da tela do filme e nesta última ele fará a avaliação; A avaliação será feita através de número de estrelas que vai de 0 a 5, seguido de uma breve resenha (530 caracteres); bem como dizer se gostou ou não gostou do filme, adicionando de tal forma um sinal gráfico de gostei ou não.</w:t>
+              <w:t xml:space="preserve"> poderá acessar a tela de uma obra, </w:t>
+            </w:r>
+            <w:r>
+              <w:rPr>
+                <w:szCs w:val="20"/>
+              </w:rPr>
+              <w:t xml:space="preserve">onde será possível realizar a </w:t>
+            </w:r>
+            <w:r>
+              <w:rPr>
+                <w:szCs w:val="20"/>
+              </w:rPr>
+              <w:t>avaliação será feita através de número de estrelas que vai de 0 a 5, seguido de uma breve resenha (530 caracteres); bem como dizer se gostou ou não gostou do filme, adicionando de tal forma um sinal gráfico de gostei ou não.</w:t>
             </w:r>
           </w:p>
         </w:tc>
@@ -5736,43 +6677,19 @@
               <w:rPr>
                 <w:szCs w:val="20"/>
               </w:rPr>
-              <w:t xml:space="preserve">O sistema terá um </w:t>
+              <w:t>O sistema terá</w:t>
             </w:r>
             <w:r>
               <w:rPr>
                 <w:szCs w:val="20"/>
               </w:rPr>
-              <w:t>“</w:t>
+              <w:t xml:space="preserve"> no início as tendencias </w:t>
             </w:r>
             <w:r>
               <w:rPr>
                 <w:szCs w:val="20"/>
               </w:rPr>
-              <w:t>carousel</w:t>
-            </w:r>
-            <w:r>
-              <w:rPr>
-                <w:szCs w:val="20"/>
-              </w:rPr>
-              <w:t>”</w:t>
-            </w:r>
-            <w:r>
-              <w:rPr>
-                <w:szCs w:val="20"/>
-              </w:rPr>
-              <w:t xml:space="preserve"> n</w:t>
-            </w:r>
-            <w:r>
-              <w:rPr>
-                <w:szCs w:val="20"/>
-              </w:rPr>
-              <w:t>a</w:t>
-            </w:r>
-            <w:r>
-              <w:rPr>
-                <w:szCs w:val="20"/>
-              </w:rPr>
-              <w:t xml:space="preserve"> sua página inicial onde será exibido seus últimos lançamentos.</w:t>
+              <w:t>onde será exibido seus últimos lançamentos.</w:t>
             </w:r>
           </w:p>
         </w:tc>
@@ -5824,193 +6741,6 @@
         </w:rPr>
       </w:pPr>
     </w:p>
-    <w:tbl>
-      <w:tblPr>
-        <w:tblW w:w="9890" w:type="dxa"/>
-        <w:tblLook w:val="01E0" w:firstRow="1" w:lastRow="1" w:firstColumn="1" w:lastColumn="1" w:noHBand="0" w:noVBand="0"/>
-      </w:tblPr>
-      <w:tblGrid>
-        <w:gridCol w:w="7394"/>
-        <w:gridCol w:w="2496"/>
-      </w:tblGrid>
-      <w:tr>
-        <w:tc>
-          <w:tcPr>
-            <w:tcW w:w="7393" w:type="dxa"/>
-            <w:tcBorders>
-              <w:top w:val="single" w:sz="4" w:space="0" w:color="000000"/>
-              <w:left w:val="single" w:sz="4" w:space="0" w:color="000000"/>
-              <w:bottom w:val="single" w:sz="4" w:space="0" w:color="000000"/>
-              <w:right w:val="single" w:sz="4" w:space="0" w:color="000000"/>
-            </w:tcBorders>
-            <w:shd w:val="clear" w:color="auto" w:fill="auto"/>
-            <w:vAlign w:val="center"/>
-          </w:tcPr>
-          <w:p>
-            <w:pPr>
-              <w:ind w:firstLine="0"/>
-              <w:rPr>
-                <w:b/>
-                <w:bCs/>
-              </w:rPr>
-            </w:pPr>
-            <w:r>
-              <w:rPr>
-                <w:b/>
-                <w:bCs/>
-              </w:rPr>
-              <w:t xml:space="preserve">RF013 – </w:t>
-            </w:r>
-            <w:r>
-              <w:t>Notificação de filmes</w:t>
-            </w:r>
-          </w:p>
-        </w:tc>
-        <w:tc>
-          <w:tcPr>
-            <w:tcW w:w="2496" w:type="dxa"/>
-            <w:tcBorders>
-              <w:top w:val="single" w:sz="4" w:space="0" w:color="000000"/>
-              <w:left w:val="single" w:sz="4" w:space="0" w:color="000000"/>
-              <w:bottom w:val="single" w:sz="4" w:space="0" w:color="000000"/>
-              <w:right w:val="single" w:sz="4" w:space="0" w:color="000000"/>
-            </w:tcBorders>
-            <w:shd w:val="clear" w:color="auto" w:fill="auto"/>
-          </w:tcPr>
-          <w:p>
-            <w:pPr>
-              <w:spacing w:line="276" w:lineRule="auto"/>
-              <w:ind w:firstLine="0"/>
-              <w:rPr>
-                <w:lang w:val="en-US"/>
-              </w:rPr>
-            </w:pPr>
-            <w:r>
-              <w:rPr>
-                <w:b/>
-              </w:rPr>
-              <w:t>Prioridade</w:t>
-            </w:r>
-          </w:p>
-          <w:p>
-            <w:pPr>
-              <w:spacing w:line="276" w:lineRule="auto"/>
-              <w:ind w:firstLine="0"/>
-              <w:rPr>
-                <w:b/>
-              </w:rPr>
-            </w:pPr>
-            <w:r>
-              <w:rPr>
-                <w:b/>
-                <w:color w:val="FF0000"/>
-              </w:rPr>
-              <w:t>Essencial</w:t>
-            </w:r>
-          </w:p>
-        </w:tc>
-      </w:tr>
-      <w:tr>
-        <w:tc>
-          <w:tcPr>
-            <w:tcW w:w="9889" w:type="dxa"/>
-            <w:gridSpan w:val="2"/>
-            <w:tcBorders>
-              <w:top w:val="single" w:sz="4" w:space="0" w:color="000000"/>
-              <w:left w:val="single" w:sz="4" w:space="0" w:color="000000"/>
-              <w:bottom w:val="single" w:sz="4" w:space="0" w:color="000000"/>
-              <w:right w:val="single" w:sz="4" w:space="0" w:color="000000"/>
-            </w:tcBorders>
-            <w:shd w:val="clear" w:color="auto" w:fill="auto"/>
-          </w:tcPr>
-          <w:p>
-            <w:pPr>
-              <w:spacing w:line="276" w:lineRule="auto"/>
-              <w:ind w:firstLine="0"/>
-              <w:rPr>
-                <w:color w:val="FF0000"/>
-                <w:lang w:val="en-US"/>
-              </w:rPr>
-            </w:pPr>
-            <w:r>
-              <w:rPr>
-                <w:b/>
-                <w:color w:val="FF0000"/>
-              </w:rPr>
-              <w:t xml:space="preserve">Especificação </w:t>
-            </w:r>
-            <w:r>
-              <w:rPr>
-                <w:b/>
-                <w:bCs/>
-                <w:color w:val="FF0000"/>
-              </w:rPr>
-              <w:t>requisito funcional</w:t>
-            </w:r>
-            <w:r>
-              <w:rPr>
-                <w:b/>
-                <w:color w:val="FF0000"/>
-              </w:rPr>
-              <w:t>:</w:t>
-            </w:r>
-            <w:r>
-              <w:rPr>
-                <w:color w:val="FF0000"/>
-              </w:rPr>
-              <w:t xml:space="preserve"> </w:t>
-            </w:r>
-            <w:r>
-              <w:rPr>
-                <w:color w:val="FF0000"/>
-                <w:szCs w:val="20"/>
-              </w:rPr>
-              <w:t>O sistema realizar uma análise no perfil do usuário e indicará trailers de filmes que o usuário estará pré-disposto a gostar.</w:t>
-            </w:r>
-          </w:p>
-        </w:tc>
-      </w:tr>
-      <w:tr>
-        <w:tc>
-          <w:tcPr>
-            <w:tcW w:w="9889" w:type="dxa"/>
-            <w:gridSpan w:val="2"/>
-            <w:tcBorders>
-              <w:top w:val="single" w:sz="4" w:space="0" w:color="000000"/>
-              <w:left w:val="single" w:sz="4" w:space="0" w:color="000000"/>
-              <w:bottom w:val="single" w:sz="4" w:space="0" w:color="000000"/>
-              <w:right w:val="single" w:sz="4" w:space="0" w:color="000000"/>
-            </w:tcBorders>
-            <w:shd w:val="clear" w:color="auto" w:fill="auto"/>
-          </w:tcPr>
-          <w:p>
-            <w:pPr>
-              <w:spacing w:line="276" w:lineRule="auto"/>
-              <w:ind w:firstLine="0"/>
-              <w:rPr>
-                <w:b/>
-              </w:rPr>
-            </w:pPr>
-            <w:r>
-              <w:rPr>
-                <w:b/>
-              </w:rPr>
-              <w:t xml:space="preserve">Detalhes da implementação prevista: </w:t>
-            </w:r>
-            <w:r>
-              <w:rPr>
-                <w:bCs/>
-                <w:szCs w:val="20"/>
-              </w:rPr>
-              <w:t>Através dos gêneros que os usuários selecionaram o sistema selecionará os filmes semelhantes para indicar aos usuários</w:t>
-            </w:r>
-            <w:r>
-              <w:t>.</w:t>
-            </w:r>
-          </w:p>
-        </w:tc>
-      </w:tr>
-    </w:tbl>
     <w:p>
       <w:pPr>
         <w:spacing w:line="276" w:lineRule="auto"/>
@@ -6166,7 +6896,7 @@
               <w:rPr>
                 <w:szCs w:val="20"/>
               </w:rPr>
-              <w:t>JavaScript (tanto vanilla quanto em framework) e TypeScript será amplamente utilizado na construção do sistema, bem como a tríplice WEB, para banco de dados, utilizaremos PostgreSQL</w:t>
+              <w:t>JavaScript (tanto vanilla quanto em framework) será amplamente utilizado na construção do sistema, bem como a tríplice WEB, para banco de dados, utilizaremos PostgreSQL</w:t>
             </w:r>
             <w:r>
               <w:t>.</w:t>
@@ -6345,7 +7075,14 @@
               <w:rPr>
                 <w:szCs w:val="20"/>
               </w:rPr>
-              <w:t>A interface de usuário apresentasse de duas formas: A primeira trata-se de um site, e a segunda sendo responsivo para dispositivos tais como, celulares, tablets, tendo em vista que ambas seguem o padrão de interface UX (User Experience), visando telas de fácil usabilidade</w:t>
+              <w:t xml:space="preserve">A interface de usuário apresentasse de duas formas: A primeira trata-se de um site, e a segunda sendo responsivo para dispositivos tais como, celulares, tablets, tendo em </w:t>
+            </w:r>
+            <w:r>
+              <w:rPr>
+                <w:szCs w:val="20"/>
+              </w:rPr>
+              <w:lastRenderedPageBreak/>
+              <w:t>vista que ambas seguem o padrão de interface UX (User Experience), visando telas de fácil usabilidade</w:t>
             </w:r>
             <w:r>
               <w:t>.</w:t>
@@ -6379,6 +7116,7 @@
                 <w:b/>
                 <w:bCs/>
               </w:rPr>
+              <w:lastRenderedPageBreak/>
               <w:t xml:space="preserve">Métrica de qualidade: </w:t>
             </w:r>
             <w:r>
@@ -6395,6 +7133,15 @@
         </w:tc>
       </w:tr>
     </w:tbl>
+    <w:p>
+      <w:pPr>
+        <w:spacing w:line="276" w:lineRule="auto"/>
+        <w:ind w:firstLine="0"/>
+        <w:rPr>
+          <w:lang w:val="en-US"/>
+        </w:rPr>
+      </w:pPr>
+    </w:p>
     <w:p>
       <w:pPr>
         <w:spacing w:line="276" w:lineRule="auto"/>
@@ -6560,7 +7307,6 @@
                 <w:b/>
                 <w:bCs/>
               </w:rPr>
-              <w:lastRenderedPageBreak/>
               <w:t xml:space="preserve">Métrica de qualidade: </w:t>
             </w:r>
             <w:r>
@@ -7131,7 +7877,35 @@
                 <w:bCs/>
                 <w:szCs w:val="20"/>
               </w:rPr>
-              <w:t>Guilherme e Gustavo</w:t>
+              <w:t>Guilherme</w:t>
+            </w:r>
+            <w:r>
+              <w:rPr>
+                <w:bCs/>
+                <w:szCs w:val="20"/>
+              </w:rPr>
+              <w:t>,</w:t>
+            </w:r>
+            <w:r>
+              <w:rPr>
+                <w:bCs/>
+                <w:szCs w:val="20"/>
+              </w:rPr>
+              <w:t xml:space="preserve"> Gustavo</w:t>
+            </w:r>
+            <w:r>
+              <w:rPr>
+                <w:bCs/>
+                <w:szCs w:val="20"/>
+              </w:rPr>
+              <w:t xml:space="preserve"> </w:t>
+            </w:r>
+            <w:r>
+              <w:rPr>
+                <w:bCs/>
+                <w:szCs w:val="20"/>
+              </w:rPr>
+              <w:t>e Micael</w:t>
             </w:r>
           </w:p>
         </w:tc>
@@ -7293,6 +8067,7 @@
                 <w:b/>
                 <w:bCs/>
               </w:rPr>
+              <w:lastRenderedPageBreak/>
               <w:t xml:space="preserve">Fonte: </w:t>
             </w:r>
             <w:r>
@@ -7300,7 +8075,35 @@
                 <w:bCs/>
                 <w:szCs w:val="20"/>
               </w:rPr>
-              <w:t>Guilherme e Gustavo</w:t>
+              <w:t>Guilherme</w:t>
+            </w:r>
+            <w:r>
+              <w:rPr>
+                <w:bCs/>
+                <w:szCs w:val="20"/>
+              </w:rPr>
+              <w:t>,</w:t>
+            </w:r>
+            <w:r>
+              <w:rPr>
+                <w:bCs/>
+                <w:szCs w:val="20"/>
+              </w:rPr>
+              <w:t xml:space="preserve"> Gustavo</w:t>
+            </w:r>
+            <w:r>
+              <w:rPr>
+                <w:bCs/>
+                <w:szCs w:val="20"/>
+              </w:rPr>
+              <w:t xml:space="preserve"> </w:t>
+            </w:r>
+            <w:r>
+              <w:rPr>
+                <w:bCs/>
+                <w:szCs w:val="20"/>
+              </w:rPr>
+              <w:t>e Micael</w:t>
             </w:r>
           </w:p>
         </w:tc>
@@ -7469,7 +8272,35 @@
                 <w:bCs/>
                 <w:szCs w:val="20"/>
               </w:rPr>
-              <w:t>Guilherme e Gustavo</w:t>
+              <w:t>Guilherme</w:t>
+            </w:r>
+            <w:r>
+              <w:rPr>
+                <w:bCs/>
+                <w:szCs w:val="20"/>
+              </w:rPr>
+              <w:t xml:space="preserve">, </w:t>
+            </w:r>
+            <w:r>
+              <w:rPr>
+                <w:bCs/>
+                <w:szCs w:val="20"/>
+              </w:rPr>
+              <w:t>Gustavo</w:t>
+            </w:r>
+            <w:r>
+              <w:rPr>
+                <w:bCs/>
+                <w:szCs w:val="20"/>
+              </w:rPr>
+              <w:t xml:space="preserve"> </w:t>
+            </w:r>
+            <w:r>
+              <w:rPr>
+                <w:bCs/>
+                <w:szCs w:val="20"/>
+              </w:rPr>
+              <w:t>e Micael</w:t>
             </w:r>
           </w:p>
         </w:tc>
@@ -7684,7 +8515,6 @@
                 <w:b/>
                 <w:bCs/>
               </w:rPr>
-              <w:lastRenderedPageBreak/>
               <w:t>Histórico:</w:t>
             </w:r>
             <w:r>
@@ -7824,6 +8654,20 @@
               </w:rPr>
               <w:t>Guilherme e Gustavo</w:t>
             </w:r>
+            <w:r>
+              <w:rPr>
+                <w:bCs/>
+                <w:szCs w:val="20"/>
+              </w:rPr>
+              <w:t xml:space="preserve"> </w:t>
+            </w:r>
+            <w:r>
+              <w:rPr>
+                <w:bCs/>
+                <w:szCs w:val="20"/>
+              </w:rPr>
+              <w:t>e Micael</w:t>
+            </w:r>
           </w:p>
         </w:tc>
       </w:tr>
@@ -7988,7 +8832,28 @@
                 <w:bCs/>
                 <w:szCs w:val="20"/>
               </w:rPr>
-              <w:t>Guilherme e Gustavo</w:t>
+              <w:t>Guilherme</w:t>
+            </w:r>
+            <w:r>
+              <w:rPr>
+                <w:bCs/>
+                <w:szCs w:val="20"/>
+              </w:rPr>
+              <w:t>,</w:t>
+            </w:r>
+            <w:r>
+              <w:rPr>
+                <w:bCs/>
+                <w:szCs w:val="20"/>
+              </w:rPr>
+              <w:t xml:space="preserve"> Gustavo</w:t>
+            </w:r>
+            <w:r>
+              <w:rPr>
+                <w:bCs/>
+                <w:szCs w:val="20"/>
+              </w:rPr>
+              <w:t xml:space="preserve"> e Micael</w:t>
             </w:r>
           </w:p>
         </w:tc>
@@ -8156,7 +9021,35 @@
                 <w:bCs/>
                 <w:szCs w:val="20"/>
               </w:rPr>
-              <w:t>Guilherme e Gustavo</w:t>
+              <w:t>Guilherme</w:t>
+            </w:r>
+            <w:r>
+              <w:rPr>
+                <w:bCs/>
+                <w:szCs w:val="20"/>
+              </w:rPr>
+              <w:t>,</w:t>
+            </w:r>
+            <w:r>
+              <w:rPr>
+                <w:bCs/>
+                <w:szCs w:val="20"/>
+              </w:rPr>
+              <w:t xml:space="preserve"> Gustavo</w:t>
+            </w:r>
+            <w:r>
+              <w:rPr>
+                <w:bCs/>
+                <w:szCs w:val="20"/>
+              </w:rPr>
+              <w:t xml:space="preserve"> </w:t>
+            </w:r>
+            <w:r>
+              <w:rPr>
+                <w:bCs/>
+                <w:szCs w:val="20"/>
+              </w:rPr>
+              <w:t>e Micael</w:t>
             </w:r>
           </w:p>
         </w:tc>
@@ -8320,6 +9213,20 @@
                 <w:szCs w:val="20"/>
               </w:rPr>
               <w:t>Guilherme e Gustavo</w:t>
+            </w:r>
+            <w:r>
+              <w:rPr>
+                <w:bCs/>
+                <w:szCs w:val="20"/>
+              </w:rPr>
+              <w:t xml:space="preserve"> </w:t>
+            </w:r>
+            <w:r>
+              <w:rPr>
+                <w:bCs/>
+                <w:szCs w:val="20"/>
+              </w:rPr>
+              <w:t>e Micael</w:t>
             </w:r>
           </w:p>
         </w:tc>
@@ -8442,7 +9349,15 @@
           <w:rFonts w:eastAsia="Verdana" w:cs="Arial"/>
           <w:szCs w:val="24"/>
         </w:rPr>
-        <w:t>o primeiro passo a ser dado relacionado a engenharia de requisitos, pois é essa análise que irá indicar se o esforço para o desenvolvimento do projeto valerá a pena, além de auxiliar na tomada de decisão. Pensando nesses quesitos o grupo elaborou um estudo separado em tópicos para apresentar as alternativas vinculadas a questões de vantagens e desvantagens, tornando possível, desse modo, a seleção das melhores opções relacionadas ao desenvolvimento.</w:t>
+        <w:t xml:space="preserve">o primeiro passo a ser dado relacionado a engenharia de requisitos, pois é essa análise que irá indicar se o esforço para o desenvolvimento do projeto valerá a pena, além de auxiliar na tomada de decisão. Pensando nesses quesitos o grupo elaborou um estudo separado em tópicos para apresentar as alternativas vinculadas a </w:t>
+      </w:r>
+      <w:r>
+        <w:rPr>
+          <w:rFonts w:eastAsia="Verdana" w:cs="Arial"/>
+          <w:szCs w:val="24"/>
+        </w:rPr>
+        <w:lastRenderedPageBreak/>
+        <w:t>questões de vantagens e desvantagens, tornando possível, desse modo, a seleção das melhores opções relacionadas ao desenvolvimento.</w:t>
       </w:r>
     </w:p>
     <w:p>
@@ -8553,7 +9468,6 @@
       <w:bookmarkStart w:id="110" w:name="_Toc56179931"/>
       <w:bookmarkStart w:id="111" w:name="_Toc56422096"/>
       <w:r>
-        <w:lastRenderedPageBreak/>
         <w:t>Descritivo do processo de negócio</w:t>
       </w:r>
       <w:bookmarkEnd w:id="110"/>
@@ -9070,6 +9984,7 @@
       <w:bookmarkStart w:id="121" w:name="_Toc55569701"/>
       <w:bookmarkStart w:id="122" w:name="_Toc56422100"/>
       <w:r>
+        <w:lastRenderedPageBreak/>
         <w:t>Testes de viabilidade</w:t>
       </w:r>
       <w:bookmarkEnd w:id="120"/>
@@ -9217,7 +10132,6 @@
       <w:bookmarkStart w:id="127" w:name="_Toc55569703"/>
       <w:bookmarkStart w:id="128" w:name="_Toc56422102"/>
       <w:r>
-        <w:lastRenderedPageBreak/>
         <w:t>Estudo de viabilidade técnico</w:t>
       </w:r>
       <w:bookmarkEnd w:id="126"/>
@@ -9551,7 +10465,15 @@
           <w:rFonts w:cs="Arial"/>
           <w:szCs w:val="24"/>
         </w:rPr>
-        <w:t xml:space="preserve"> grupo já possuir o conhecimento e as tecnologias necessárias aumentam ainda mais a viabilidade do desenvolvimento do projeto.</w:t>
+        <w:t xml:space="preserve"> grupo já possuir </w:t>
+      </w:r>
+      <w:r>
+        <w:rPr>
+          <w:rFonts w:cs="Arial"/>
+          <w:szCs w:val="24"/>
+        </w:rPr>
+        <w:lastRenderedPageBreak/>
+        <w:t>o conhecimento e as tecnologias necessárias aumentam ainda mais a viabilidade do desenvolvimento do projeto.</w:t>
       </w:r>
     </w:p>
     <w:sectPr>

</xml_diff>